<commit_message>
also change in the cv
</commit_message>
<xml_diff>
--- a/frontend/public/MhamadJomaa.docx
+++ b/frontend/public/MhamadJomaa.docx
@@ -249,17 +249,58 @@
               </w:rPr>
               <w:t xml:space="preserve">Portfolio: </w:t>
             </w:r>
-            <w:hyperlink r:id="rId10" w:history="1">
-              <w:r>
-                <w:rPr>
-                  <w:rStyle w:val="Hyperlink"/>
-                  <w:rFonts w:ascii="Segoe UI" w:hAnsi="Segoe UI" w:cs="Segoe UI"/>
-                  <w:color w:val="4F81BD" w:themeColor="accent1"/>
-                  <w:shd w:val="clear" w:color="auto" w:fill="FFFFFF"/>
-                </w:rPr>
-                <w:t>https://mhmdjomportfolio.netlify.app/</w:t>
-              </w:r>
-            </w:hyperlink>
+            <w:bookmarkStart w:id="0" w:name="_GoBack"/>
+            <w:r>
+              <w:rPr>
+                <w:rFonts w:ascii="Segoe UI" w:hAnsi="Segoe UI" w:cs="Segoe UI"/>
+                <w:shd w:val="clear" w:color="auto" w:fill="FFFFFF"/>
+              </w:rPr>
+              <w:fldChar w:fldCharType="begin"/>
+            </w:r>
+            <w:r>
+              <w:rPr>
+                <w:rFonts w:ascii="Segoe UI" w:hAnsi="Segoe UI" w:cs="Segoe UI"/>
+                <w:shd w:val="clear" w:color="auto" w:fill="FFFFFF"/>
+              </w:rPr>
+              <w:instrText xml:space="preserve"> HYPERLINK "</w:instrText>
+            </w:r>
+            <w:r>
+              <w:rPr>
+                <w:rFonts w:ascii="Segoe UI" w:hAnsi="Segoe UI" w:cs="Segoe UI"/>
+                <w:shd w:val="clear" w:color="auto" w:fill="FFFFFF"/>
+              </w:rPr>
+              <w:instrText>https://mhamadjomaa.netlify.app/</w:instrText>
+            </w:r>
+            <w:r>
+              <w:rPr>
+                <w:rFonts w:ascii="Segoe UI" w:hAnsi="Segoe UI" w:cs="Segoe UI"/>
+                <w:shd w:val="clear" w:color="auto" w:fill="FFFFFF"/>
+              </w:rPr>
+              <w:instrText xml:space="preserve">" </w:instrText>
+            </w:r>
+            <w:r>
+              <w:rPr>
+                <w:rFonts w:ascii="Segoe UI" w:hAnsi="Segoe UI" w:cs="Segoe UI"/>
+                <w:shd w:val="clear" w:color="auto" w:fill="FFFFFF"/>
+              </w:rPr>
+              <w:fldChar w:fldCharType="separate"/>
+            </w:r>
+            <w:r>
+              <w:rPr>
+                <w:rStyle w:val="Hyperlink"/>
+                <w:rFonts w:ascii="Segoe UI" w:hAnsi="Segoe UI" w:cs="Segoe UI"/>
+                <w:shd w:val="clear" w:color="auto" w:fill="FFFFFF"/>
+              </w:rPr>
+              <w:t>https://mhamadjomaa.netlify.app/</w:t>
+            </w:r>
+            <w:r>
+              <w:rPr>
+                <w:rFonts w:ascii="Segoe UI" w:hAnsi="Segoe UI" w:cs="Segoe UI"/>
+                <w:shd w:val="clear" w:color="auto" w:fill="FFFFFF"/>
+              </w:rPr>
+              <w:fldChar w:fldCharType="end"/>
+            </w:r>
+            <w:bookmarkEnd w:id="0"/>
           </w:p>
           <w:p>
             <w:pPr>
@@ -282,8 +323,6 @@
               <w:pStyle w:val="ContactInfoRight"/>
               <w:jc w:val="left"/>
             </w:pPr>
-            <w:bookmarkStart w:id="0" w:name="_GoBack"/>
-            <w:bookmarkEnd w:id="0"/>
           </w:p>
         </w:tc>
       </w:tr>
@@ -881,7 +920,7 @@
               </w:rPr>
               <w:t xml:space="preserve">The link of portfolio: </w:t>
             </w:r>
-            <w:hyperlink r:id="rId11" w:history="1">
+            <w:hyperlink r:id="rId10" w:history="1">
               <w:r>
                 <w:rPr>
                   <w:rStyle w:val="Hyperlink"/>
@@ -1827,9 +1866,9 @@
       </w:pPr>
     </w:p>
     <w:sectPr>
-      <w:headerReference w:type="default" r:id="rId12"/>
-      <w:footerReference w:type="default" r:id="rId13"/>
-      <w:headerReference w:type="first" r:id="rId14"/>
+      <w:headerReference w:type="default" r:id="rId11"/>
+      <w:footerReference w:type="default" r:id="rId12"/>
+      <w:headerReference w:type="first" r:id="rId13"/>
       <w:pgSz w:w="12240" w:h="15840" w:code="1"/>
       <w:pgMar w:top="1440" w:right="1440" w:bottom="1152" w:left="1440" w:header="720" w:footer="720" w:gutter="0"/>
       <w:cols w:space="720"/>
@@ -29866,6 +29905,7 @@
     <w:rsid w:val="00BE140A"/>
     <w:rsid w:val="00C74BB6"/>
     <w:rsid w:val="00D33B66"/>
+    <w:rsid w:val="00D5641C"/>
     <w:rsid w:val="00D643C4"/>
     <w:rsid w:val="00DA73D3"/>
     <w:rsid w:val="00DF6323"/>

</xml_diff>